<commit_message>
Se repasa los test hasta el tema 7.
</commit_message>
<xml_diff>
--- a/PROGRAMACION/TEMA-02/Preguntas/Preguntas Web Tema 2.docx
+++ b/PROGRAMACION/TEMA-02/Preguntas/Preguntas Web Tema 2.docx
@@ -11,7 +11,7 @@
       </w:r>
     </w:p>
     <w:p>
-      <w:hyperlink r:id="rId4" w:history="1">
+      <w:hyperlink r:id="rId4" w:anchor="test" w:history="1">
         <w:r>
           <w:rPr>
             <w:rStyle w:val="Hipervnculo"/>
@@ -303,10 +303,119 @@
         <w:rPr>
           <w:noProof/>
         </w:rPr>
+        <mc:AlternateContent>
+          <mc:Choice Requires="wpi">
+            <w:drawing>
+              <wp:anchor distT="0" distB="0" distL="114300" distR="114300" simplePos="0" relativeHeight="251662336" behindDoc="0" locked="0" layoutInCell="1" allowOverlap="1">
+                <wp:simplePos x="0" y="0"/>
+                <wp:positionH relativeFrom="column">
+                  <wp:posOffset>74295</wp:posOffset>
+                </wp:positionH>
+                <wp:positionV relativeFrom="paragraph">
+                  <wp:posOffset>1568450</wp:posOffset>
+                </wp:positionV>
+                <wp:extent cx="94615" cy="88900"/>
+                <wp:effectExtent l="38100" t="38100" r="45085" b="38100"/>
+                <wp:wrapNone/>
+                <wp:docPr id="2107465686" name="Entrada de lápiz 4"/>
+                <wp:cNvGraphicFramePr/>
+                <a:graphic xmlns:a="http://schemas.openxmlformats.org/drawingml/2006/main">
+                  <a:graphicData uri="http://schemas.microsoft.com/office/word/2010/wordprocessingInk">
+                    <w14:contentPart bwMode="auto" r:id="rId11">
+                      <w14:nvContentPartPr>
+                        <w14:cNvContentPartPr/>
+                      </w14:nvContentPartPr>
+                      <w14:xfrm>
+                        <a:off x="0" y="0"/>
+                        <a:ext cx="94615" cy="88900"/>
+                      </w14:xfrm>
+                    </w14:contentPart>
+                  </a:graphicData>
+                </a:graphic>
+              </wp:anchor>
+            </w:drawing>
+          </mc:Choice>
+          <mc:Fallback>
+            <w:pict>
+              <v:shapetype w14:anchorId="61C8978B" id="_x0000_t75" coordsize="21600,21600" o:spt="75" o:preferrelative="t" path="m@4@5l@4@11@9@11@9@5xe" filled="f" stroked="f">
+                <v:stroke joinstyle="miter"/>
+                <v:formulas>
+                  <v:f eqn="if lineDrawn pixelLineWidth 0"/>
+                  <v:f eqn="sum @0 1 0"/>
+                  <v:f eqn="sum 0 0 @1"/>
+                  <v:f eqn="prod @2 1 2"/>
+                  <v:f eqn="prod @3 21600 pixelWidth"/>
+                  <v:f eqn="prod @3 21600 pixelHeight"/>
+                  <v:f eqn="sum @0 0 1"/>
+                  <v:f eqn="prod @6 1 2"/>
+                  <v:f eqn="prod @7 21600 pixelWidth"/>
+                  <v:f eqn="sum @8 21600 0"/>
+                  <v:f eqn="prod @7 21600 pixelHeight"/>
+                  <v:f eqn="sum @10 21600 0"/>
+                </v:formulas>
+                <v:path o:extrusionok="f" gradientshapeok="t" o:connecttype="rect"/>
+                <o:lock v:ext="edit" aspectratio="t"/>
+              </v:shapetype>
+              <v:shape id="Entrada de lápiz 4" o:spid="_x0000_s1026" type="#_x0000_t75" style="position:absolute;margin-left:5.15pt;margin-top:122.8pt;width:8.85pt;height:8.4pt;z-index:251662336;visibility:visible;mso-wrap-style:square;mso-wrap-distance-left:9pt;mso-wrap-distance-top:0;mso-wrap-distance-right:9pt;mso-wrap-distance-bottom:0;mso-position-horizontal:absolute;mso-position-horizontal-relative:text;mso-position-vertical:absolute;mso-position-vertical-relative:text" o:gfxdata="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">
+                <v:imagedata r:id="rId12" o:title=""/>
+              </v:shape>
+            </w:pict>
+          </mc:Fallback>
+        </mc:AlternateContent>
+      </w:r>
+      <w:r>
+        <w:rPr>
+          <w:noProof/>
+        </w:rPr>
+        <mc:AlternateContent>
+          <mc:Choice Requires="wpi">
+            <w:drawing>
+              <wp:anchor distT="0" distB="0" distL="114300" distR="114300" simplePos="0" relativeHeight="251659264" behindDoc="0" locked="0" layoutInCell="1" allowOverlap="1">
+                <wp:simplePos x="0" y="0"/>
+                <wp:positionH relativeFrom="column">
+                  <wp:posOffset>253289</wp:posOffset>
+                </wp:positionH>
+                <wp:positionV relativeFrom="paragraph">
+                  <wp:posOffset>1699859</wp:posOffset>
+                </wp:positionV>
+                <wp:extent cx="137520" cy="145800"/>
+                <wp:effectExtent l="38100" t="38100" r="40640" b="45085"/>
+                <wp:wrapNone/>
+                <wp:docPr id="1652559017" name="Entrada de lápiz 1"/>
+                <wp:cNvGraphicFramePr/>
+                <a:graphic xmlns:a="http://schemas.openxmlformats.org/drawingml/2006/main">
+                  <a:graphicData uri="http://schemas.microsoft.com/office/word/2010/wordprocessingInk">
+                    <w14:contentPart bwMode="auto" r:id="rId13">
+                      <w14:nvContentPartPr>
+                        <w14:cNvContentPartPr/>
+                      </w14:nvContentPartPr>
+                      <w14:xfrm>
+                        <a:off x="0" y="0"/>
+                        <a:ext cx="137520" cy="145800"/>
+                      </w14:xfrm>
+                    </w14:contentPart>
+                  </a:graphicData>
+                </a:graphic>
+              </wp:anchor>
+            </w:drawing>
+          </mc:Choice>
+          <mc:Fallback>
+            <w:pict>
+              <v:shape w14:anchorId="5446612C" id="Entrada de lápiz 1" o:spid="_x0000_s1026" type="#_x0000_t75" style="position:absolute;margin-left:19.25pt;margin-top:133.15pt;width:12.25pt;height:12.9pt;z-index:251659264;visibility:visible;mso-wrap-style:square;mso-wrap-distance-left:9pt;mso-wrap-distance-top:0;mso-wrap-distance-right:9pt;mso-wrap-distance-bottom:0;mso-position-horizontal:absolute;mso-position-horizontal-relative:text;mso-position-vertical:absolute;mso-position-vertical-relative:text" o:gfxdata="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">
+                <v:imagedata r:id="rId14" o:title=""/>
+              </v:shape>
+            </w:pict>
+          </mc:Fallback>
+        </mc:AlternateContent>
+      </w:r>
+      <w:r>
+        <w:rPr>
+          <w:noProof/>
+        </w:rPr>
         <w:drawing>
           <wp:inline distT="0" distB="0" distL="0" distR="0">
             <wp:extent cx="5400040" cy="1362710"/>
-            <wp:effectExtent l="0" t="0" r="0" b="0"/>
+            <wp:effectExtent l="12700" t="12700" r="10160" b="8890"/>
             <wp:docPr id="663619878" name="Imagen 8"/>
             <wp:cNvGraphicFramePr>
               <a:graphicFrameLocks xmlns:a="http://schemas.openxmlformats.org/drawingml/2006/main" noChangeAspect="1"/>
@@ -319,7 +428,7 @@
                     <pic:cNvPicPr/>
                   </pic:nvPicPr>
                   <pic:blipFill>
-                    <a:blip r:embed="rId11" cstate="print">
+                    <a:blip r:embed="rId15" cstate="print">
                       <a:extLst>
                         <a:ext uri="{28A0092B-C50C-407E-A947-70E740481C1C}">
                           <a14:useLocalDpi xmlns:a14="http://schemas.microsoft.com/office/drawing/2010/main" val="0"/>
@@ -338,6 +447,11 @@
                     <a:prstGeom prst="rect">
                       <a:avLst/>
                     </a:prstGeom>
+                    <a:ln>
+                      <a:solidFill>
+                        <a:srgbClr val="FF0000"/>
+                      </a:solidFill>
+                    </a:ln>
                   </pic:spPr>
                 </pic:pic>
               </a:graphicData>
@@ -365,7 +479,7 @@
                     <pic:cNvPicPr/>
                   </pic:nvPicPr>
                   <pic:blipFill>
-                    <a:blip r:embed="rId12" cstate="print">
+                    <a:blip r:embed="rId16" cstate="print">
                       <a:extLst>
                         <a:ext uri="{28A0092B-C50C-407E-A947-70E740481C1C}">
                           <a14:useLocalDpi xmlns:a14="http://schemas.microsoft.com/office/drawing/2010/main" val="0"/>
@@ -411,7 +525,7 @@
                     <pic:cNvPicPr/>
                   </pic:nvPicPr>
                   <pic:blipFill>
-                    <a:blip r:embed="rId13" cstate="print">
+                    <a:blip r:embed="rId17" cstate="print">
                       <a:extLst>
                         <a:ext uri="{28A0092B-C50C-407E-A947-70E740481C1C}">
                           <a14:useLocalDpi xmlns:a14="http://schemas.microsoft.com/office/drawing/2010/main" val="0"/>
@@ -457,7 +571,7 @@
                     <pic:cNvPicPr/>
                   </pic:nvPicPr>
                   <pic:blipFill>
-                    <a:blip r:embed="rId14" cstate="print">
+                    <a:blip r:embed="rId18" cstate="print">
                       <a:extLst>
                         <a:ext uri="{28A0092B-C50C-407E-A947-70E740481C1C}">
                           <a14:useLocalDpi xmlns:a14="http://schemas.microsoft.com/office/drawing/2010/main" val="0"/>
@@ -503,7 +617,7 @@
                     <pic:cNvPicPr/>
                   </pic:nvPicPr>
                   <pic:blipFill>
-                    <a:blip r:embed="rId15" cstate="print">
+                    <a:blip r:embed="rId19" cstate="print">
                       <a:extLst>
                         <a:ext uri="{28A0092B-C50C-407E-A947-70E740481C1C}">
                           <a14:useLocalDpi xmlns:a14="http://schemas.microsoft.com/office/drawing/2010/main" val="0"/>
@@ -550,7 +664,7 @@
                     <pic:cNvPicPr/>
                   </pic:nvPicPr>
                   <pic:blipFill>
-                    <a:blip r:embed="rId16" cstate="print">
+                    <a:blip r:embed="rId20" cstate="print">
                       <a:extLst>
                         <a:ext uri="{28A0092B-C50C-407E-A947-70E740481C1C}">
                           <a14:useLocalDpi xmlns:a14="http://schemas.microsoft.com/office/drawing/2010/main" val="0"/>
@@ -596,7 +710,7 @@
                     <pic:cNvPicPr/>
                   </pic:nvPicPr>
                   <pic:blipFill>
-                    <a:blip r:embed="rId17" cstate="print">
+                    <a:blip r:embed="rId21" cstate="print">
                       <a:extLst>
                         <a:ext uri="{28A0092B-C50C-407E-A947-70E740481C1C}">
                           <a14:useLocalDpi xmlns:a14="http://schemas.microsoft.com/office/drawing/2010/main" val="0"/>
@@ -642,7 +756,7 @@
                     <pic:cNvPicPr/>
                   </pic:nvPicPr>
                   <pic:blipFill>
-                    <a:blip r:embed="rId18" cstate="print">
+                    <a:blip r:embed="rId22" cstate="print">
                       <a:extLst>
                         <a:ext uri="{28A0092B-C50C-407E-A947-70E740481C1C}">
                           <a14:useLocalDpi xmlns:a14="http://schemas.microsoft.com/office/drawing/2010/main" val="0"/>
@@ -688,7 +802,7 @@
                     <pic:cNvPicPr/>
                   </pic:nvPicPr>
                   <pic:blipFill>
-                    <a:blip r:embed="rId19" cstate="print">
+                    <a:blip r:embed="rId23" cstate="print">
                       <a:extLst>
                         <a:ext uri="{28A0092B-C50C-407E-A947-70E740481C1C}">
                           <a14:useLocalDpi xmlns:a14="http://schemas.microsoft.com/office/drawing/2010/main" val="0"/>
@@ -734,7 +848,7 @@
                     <pic:cNvPicPr/>
                   </pic:nvPicPr>
                   <pic:blipFill>
-                    <a:blip r:embed="rId20" cstate="print">
+                    <a:blip r:embed="rId24" cstate="print">
                       <a:extLst>
                         <a:ext uri="{28A0092B-C50C-407E-A947-70E740481C1C}">
                           <a14:useLocalDpi xmlns:a14="http://schemas.microsoft.com/office/drawing/2010/main" val="0"/>
@@ -780,7 +894,7 @@
                     <pic:cNvPicPr/>
                   </pic:nvPicPr>
                   <pic:blipFill>
-                    <a:blip r:embed="rId21" cstate="print">
+                    <a:blip r:embed="rId25" cstate="print">
                       <a:extLst>
                         <a:ext uri="{28A0092B-C50C-407E-A947-70E740481C1C}">
                           <a14:useLocalDpi xmlns:a14="http://schemas.microsoft.com/office/drawing/2010/main" val="0"/>
@@ -827,7 +941,7 @@
                     <pic:cNvPicPr/>
                   </pic:nvPicPr>
                   <pic:blipFill>
-                    <a:blip r:embed="rId22" cstate="print">
+                    <a:blip r:embed="rId26" cstate="print">
                       <a:extLst>
                         <a:ext uri="{28A0092B-C50C-407E-A947-70E740481C1C}">
                           <a14:useLocalDpi xmlns:a14="http://schemas.microsoft.com/office/drawing/2010/main" val="0"/>
@@ -873,7 +987,7 @@
                     <pic:cNvPicPr/>
                   </pic:nvPicPr>
                   <pic:blipFill>
-                    <a:blip r:embed="rId23" cstate="print">
+                    <a:blip r:embed="rId27" cstate="print">
                       <a:extLst>
                         <a:ext uri="{28A0092B-C50C-407E-A947-70E740481C1C}">
                           <a14:useLocalDpi xmlns:a14="http://schemas.microsoft.com/office/drawing/2010/main" val="0"/>
@@ -919,7 +1033,7 @@
                     <pic:cNvPicPr/>
                   </pic:nvPicPr>
                   <pic:blipFill>
-                    <a:blip r:embed="rId24" cstate="print">
+                    <a:blip r:embed="rId28" cstate="print">
                       <a:extLst>
                         <a:ext uri="{28A0092B-C50C-407E-A947-70E740481C1C}">
                           <a14:useLocalDpi xmlns:a14="http://schemas.microsoft.com/office/drawing/2010/main" val="0"/>
@@ -965,7 +1079,7 @@
                     <pic:cNvPicPr/>
                   </pic:nvPicPr>
                   <pic:blipFill>
-                    <a:blip r:embed="rId25" cstate="print">
+                    <a:blip r:embed="rId29" cstate="print">
                       <a:extLst>
                         <a:ext uri="{28A0092B-C50C-407E-A947-70E740481C1C}">
                           <a14:useLocalDpi xmlns:a14="http://schemas.microsoft.com/office/drawing/2010/main" val="0"/>
@@ -1011,7 +1125,7 @@
                     <pic:cNvPicPr/>
                   </pic:nvPicPr>
                   <pic:blipFill>
-                    <a:blip r:embed="rId26" cstate="print">
+                    <a:blip r:embed="rId30" cstate="print">
                       <a:extLst>
                         <a:ext uri="{28A0092B-C50C-407E-A947-70E740481C1C}">
                           <a14:useLocalDpi xmlns:a14="http://schemas.microsoft.com/office/drawing/2010/main" val="0"/>
@@ -1057,7 +1171,7 @@
                     <pic:cNvPicPr/>
                   </pic:nvPicPr>
                   <pic:blipFill>
-                    <a:blip r:embed="rId27" cstate="print">
+                    <a:blip r:embed="rId31" cstate="print">
                       <a:extLst>
                         <a:ext uri="{28A0092B-C50C-407E-A947-70E740481C1C}">
                           <a14:useLocalDpi xmlns:a14="http://schemas.microsoft.com/office/drawing/2010/main" val="0"/>
@@ -1104,7 +1218,7 @@
                     <pic:cNvPicPr/>
                   </pic:nvPicPr>
                   <pic:blipFill>
-                    <a:blip r:embed="rId28" cstate="print">
+                    <a:blip r:embed="rId32" cstate="print">
                       <a:extLst>
                         <a:ext uri="{28A0092B-C50C-407E-A947-70E740481C1C}">
                           <a14:useLocalDpi xmlns:a14="http://schemas.microsoft.com/office/drawing/2010/main" val="0"/>
@@ -1150,7 +1264,7 @@
                     <pic:cNvPicPr/>
                   </pic:nvPicPr>
                   <pic:blipFill>
-                    <a:blip r:embed="rId29" cstate="print">
+                    <a:blip r:embed="rId33" cstate="print">
                       <a:extLst>
                         <a:ext uri="{28A0092B-C50C-407E-A947-70E740481C1C}">
                           <a14:useLocalDpi xmlns:a14="http://schemas.microsoft.com/office/drawing/2010/main" val="0"/>
@@ -1196,7 +1310,7 @@
                     <pic:cNvPicPr/>
                   </pic:nvPicPr>
                   <pic:blipFill>
-                    <a:blip r:embed="rId30" cstate="print">
+                    <a:blip r:embed="rId34" cstate="print">
                       <a:extLst>
                         <a:ext uri="{28A0092B-C50C-407E-A947-70E740481C1C}">
                           <a14:useLocalDpi xmlns:a14="http://schemas.microsoft.com/office/drawing/2010/main" val="0"/>
@@ -1242,7 +1356,7 @@
                     <pic:cNvPicPr/>
                   </pic:nvPicPr>
                   <pic:blipFill>
-                    <a:blip r:embed="rId31" cstate="print">
+                    <a:blip r:embed="rId35" cstate="print">
                       <a:extLst>
                         <a:ext uri="{28A0092B-C50C-407E-A947-70E740481C1C}">
                           <a14:useLocalDpi xmlns:a14="http://schemas.microsoft.com/office/drawing/2010/main" val="0"/>
@@ -1288,7 +1402,7 @@
                     <pic:cNvPicPr/>
                   </pic:nvPicPr>
                   <pic:blipFill>
-                    <a:blip r:embed="rId32" cstate="print">
+                    <a:blip r:embed="rId36" cstate="print">
                       <a:extLst>
                         <a:ext uri="{28A0092B-C50C-407E-A947-70E740481C1C}">
                           <a14:useLocalDpi xmlns:a14="http://schemas.microsoft.com/office/drawing/2010/main" val="0"/>
@@ -1334,7 +1448,7 @@
                     <pic:cNvPicPr/>
                   </pic:nvPicPr>
                   <pic:blipFill>
-                    <a:blip r:embed="rId33" cstate="print">
+                    <a:blip r:embed="rId37" cstate="print">
                       <a:extLst>
                         <a:ext uri="{28A0092B-C50C-407E-A947-70E740481C1C}">
                           <a14:useLocalDpi xmlns:a14="http://schemas.microsoft.com/office/drawing/2010/main" val="0"/>
@@ -1381,7 +1495,7 @@
                     <pic:cNvPicPr/>
                   </pic:nvPicPr>
                   <pic:blipFill>
-                    <a:blip r:embed="rId34" cstate="print">
+                    <a:blip r:embed="rId38" cstate="print">
                       <a:extLst>
                         <a:ext uri="{28A0092B-C50C-407E-A947-70E740481C1C}">
                           <a14:useLocalDpi xmlns:a14="http://schemas.microsoft.com/office/drawing/2010/main" val="0"/>
@@ -1427,7 +1541,7 @@
                     <pic:cNvPicPr/>
                   </pic:nvPicPr>
                   <pic:blipFill>
-                    <a:blip r:embed="rId35" cstate="print">
+                    <a:blip r:embed="rId39" cstate="print">
                       <a:extLst>
                         <a:ext uri="{28A0092B-C50C-407E-A947-70E740481C1C}">
                           <a14:useLocalDpi xmlns:a14="http://schemas.microsoft.com/office/drawing/2010/main" val="0"/>
@@ -1473,7 +1587,7 @@
                     <pic:cNvPicPr/>
                   </pic:nvPicPr>
                   <pic:blipFill>
-                    <a:blip r:embed="rId36" cstate="print">
+                    <a:blip r:embed="rId40" cstate="print">
                       <a:extLst>
                         <a:ext uri="{28A0092B-C50C-407E-A947-70E740481C1C}">
                           <a14:useLocalDpi xmlns:a14="http://schemas.microsoft.com/office/drawing/2010/main" val="0"/>
@@ -1519,7 +1633,7 @@
                     <pic:cNvPicPr/>
                   </pic:nvPicPr>
                   <pic:blipFill>
-                    <a:blip r:embed="rId37" cstate="print">
+                    <a:blip r:embed="rId41" cstate="print">
                       <a:extLst>
                         <a:ext uri="{28A0092B-C50C-407E-A947-70E740481C1C}">
                           <a14:useLocalDpi xmlns:a14="http://schemas.microsoft.com/office/drawing/2010/main" val="0"/>
@@ -1565,7 +1679,7 @@
                     <pic:cNvPicPr/>
                   </pic:nvPicPr>
                   <pic:blipFill>
-                    <a:blip r:embed="rId38" cstate="print">
+                    <a:blip r:embed="rId42" cstate="print">
                       <a:extLst>
                         <a:ext uri="{28A0092B-C50C-407E-A947-70E740481C1C}">
                           <a14:useLocalDpi xmlns:a14="http://schemas.microsoft.com/office/drawing/2010/main" val="0"/>
@@ -1597,35 +1711,35 @@
         </w:rPr>
         <w:drawing>
           <wp:inline distT="0" distB="0" distL="0" distR="0">
-            <wp:extent cx="5400040" cy="1348740"/>
-            <wp:effectExtent l="0" t="0" r="0" b="0"/>
-            <wp:docPr id="1018911982" name="Imagen 43"/>
-            <wp:cNvGraphicFramePr>
-              <a:graphicFrameLocks xmlns:a="http://schemas.openxmlformats.org/drawingml/2006/main" noChangeAspect="1"/>
-            </wp:cNvGraphicFramePr>
-            <a:graphic xmlns:a="http://schemas.openxmlformats.org/drawingml/2006/main">
-              <a:graphicData uri="http://schemas.openxmlformats.org/drawingml/2006/picture">
-                <pic:pic xmlns:pic="http://schemas.openxmlformats.org/drawingml/2006/picture">
-                  <pic:nvPicPr>
-                    <pic:cNvPr id="1018911982" name="Imagen 1018911982"/>
-                    <pic:cNvPicPr/>
-                  </pic:nvPicPr>
-                  <pic:blipFill>
-                    <a:blip r:embed="rId39" cstate="print">
-                      <a:extLst>
-                        <a:ext uri="{28A0092B-C50C-407E-A947-70E740481C1C}">
-                          <a14:useLocalDpi xmlns:a14="http://schemas.microsoft.com/office/drawing/2010/main" val="0"/>
-                        </a:ext>
-                      </a:extLst>
-                    </a:blip>
-                    <a:stretch>
-                      <a:fillRect/>
-                    </a:stretch>
-                  </pic:blipFill>
-                  <pic:spPr>
-                    <a:xfrm>
-                      <a:off x="0" y="0"/>
-                      <a:ext cx="5400040" cy="1348740"/>
+            <wp:extent cx="5400040" cy="1905000"/>
+            <wp:effectExtent l="0" t="0" r="0" b="0"/>
+            <wp:docPr id="999875573" name="Imagen 44"/>
+            <wp:cNvGraphicFramePr>
+              <a:graphicFrameLocks xmlns:a="http://schemas.openxmlformats.org/drawingml/2006/main" noChangeAspect="1"/>
+            </wp:cNvGraphicFramePr>
+            <a:graphic xmlns:a="http://schemas.openxmlformats.org/drawingml/2006/main">
+              <a:graphicData uri="http://schemas.openxmlformats.org/drawingml/2006/picture">
+                <pic:pic xmlns:pic="http://schemas.openxmlformats.org/drawingml/2006/picture">
+                  <pic:nvPicPr>
+                    <pic:cNvPr id="999875573" name="Imagen 999875573"/>
+                    <pic:cNvPicPr/>
+                  </pic:nvPicPr>
+                  <pic:blipFill>
+                    <a:blip r:embed="rId43" cstate="print">
+                      <a:extLst>
+                        <a:ext uri="{28A0092B-C50C-407E-A947-70E740481C1C}">
+                          <a14:useLocalDpi xmlns:a14="http://schemas.microsoft.com/office/drawing/2010/main" val="0"/>
+                        </a:ext>
+                      </a:extLst>
+                    </a:blip>
+                    <a:stretch>
+                      <a:fillRect/>
+                    </a:stretch>
+                  </pic:blipFill>
+                  <pic:spPr>
+                    <a:xfrm>
+                      <a:off x="0" y="0"/>
+                      <a:ext cx="5400040" cy="1905000"/>
                     </a:xfrm>
                     <a:prstGeom prst="rect">
                       <a:avLst/>
@@ -1642,52 +1756,6 @@
           <w:noProof/>
         </w:rPr>
         <w:lastRenderedPageBreak/>
-        <w:drawing>
-          <wp:inline distT="0" distB="0" distL="0" distR="0">
-            <wp:extent cx="5400040" cy="1905000"/>
-            <wp:effectExtent l="0" t="0" r="0" b="0"/>
-            <wp:docPr id="999875573" name="Imagen 44"/>
-            <wp:cNvGraphicFramePr>
-              <a:graphicFrameLocks xmlns:a="http://schemas.openxmlformats.org/drawingml/2006/main" noChangeAspect="1"/>
-            </wp:cNvGraphicFramePr>
-            <a:graphic xmlns:a="http://schemas.openxmlformats.org/drawingml/2006/main">
-              <a:graphicData uri="http://schemas.openxmlformats.org/drawingml/2006/picture">
-                <pic:pic xmlns:pic="http://schemas.openxmlformats.org/drawingml/2006/picture">
-                  <pic:nvPicPr>
-                    <pic:cNvPr id="999875573" name="Imagen 999875573"/>
-                    <pic:cNvPicPr/>
-                  </pic:nvPicPr>
-                  <pic:blipFill>
-                    <a:blip r:embed="rId40" cstate="print">
-                      <a:extLst>
-                        <a:ext uri="{28A0092B-C50C-407E-A947-70E740481C1C}">
-                          <a14:useLocalDpi xmlns:a14="http://schemas.microsoft.com/office/drawing/2010/main" val="0"/>
-                        </a:ext>
-                      </a:extLst>
-                    </a:blip>
-                    <a:stretch>
-                      <a:fillRect/>
-                    </a:stretch>
-                  </pic:blipFill>
-                  <pic:spPr>
-                    <a:xfrm>
-                      <a:off x="0" y="0"/>
-                      <a:ext cx="5400040" cy="1905000"/>
-                    </a:xfrm>
-                    <a:prstGeom prst="rect">
-                      <a:avLst/>
-                    </a:prstGeom>
-                  </pic:spPr>
-                </pic:pic>
-              </a:graphicData>
-            </a:graphic>
-          </wp:inline>
-        </w:drawing>
-      </w:r>
-      <w:r>
-        <w:rPr>
-          <w:noProof/>
-        </w:rPr>
         <w:drawing>
           <wp:inline distT="0" distB="0" distL="0" distR="0">
             <wp:extent cx="5400040" cy="888365"/>
@@ -1704,7 +1772,7 @@
                     <pic:cNvPicPr/>
                   </pic:nvPicPr>
                   <pic:blipFill>
-                    <a:blip r:embed="rId41" cstate="print">
+                    <a:blip r:embed="rId44" cstate="print">
                       <a:extLst>
                         <a:ext uri="{28A0092B-C50C-407E-A947-70E740481C1C}">
                           <a14:useLocalDpi xmlns:a14="http://schemas.microsoft.com/office/drawing/2010/main" val="0"/>
@@ -1750,7 +1818,7 @@
                     <pic:cNvPicPr/>
                   </pic:nvPicPr>
                   <pic:blipFill>
-                    <a:blip r:embed="rId42" cstate="print">
+                    <a:blip r:embed="rId45" cstate="print">
                       <a:extLst>
                         <a:ext uri="{28A0092B-C50C-407E-A947-70E740481C1C}">
                           <a14:useLocalDpi xmlns:a14="http://schemas.microsoft.com/office/drawing/2010/main" val="0"/>
@@ -1796,7 +1864,7 @@
                     <pic:cNvPicPr/>
                   </pic:nvPicPr>
                   <pic:blipFill>
-                    <a:blip r:embed="rId43" cstate="print">
+                    <a:blip r:embed="rId46" cstate="print">
                       <a:extLst>
                         <a:ext uri="{28A0092B-C50C-407E-A947-70E740481C1C}">
                           <a14:useLocalDpi xmlns:a14="http://schemas.microsoft.com/office/drawing/2010/main" val="0"/>
@@ -1842,7 +1910,7 @@
                     <pic:cNvPicPr/>
                   </pic:nvPicPr>
                   <pic:blipFill>
-                    <a:blip r:embed="rId44" cstate="print">
+                    <a:blip r:embed="rId47" cstate="print">
                       <a:extLst>
                         <a:ext uri="{28A0092B-C50C-407E-A947-70E740481C1C}">
                           <a14:useLocalDpi xmlns:a14="http://schemas.microsoft.com/office/drawing/2010/main" val="0"/>
@@ -1888,7 +1956,7 @@
                     <pic:cNvPicPr/>
                   </pic:nvPicPr>
                   <pic:blipFill>
-                    <a:blip r:embed="rId45" cstate="print">
+                    <a:blip r:embed="rId48" cstate="print">
                       <a:extLst>
                         <a:ext uri="{28A0092B-C50C-407E-A947-70E740481C1C}">
                           <a14:useLocalDpi xmlns:a14="http://schemas.microsoft.com/office/drawing/2010/main" val="0"/>
@@ -1934,7 +2002,7 @@
                     <pic:cNvPicPr/>
                   </pic:nvPicPr>
                   <pic:blipFill>
-                    <a:blip r:embed="rId46" cstate="print">
+                    <a:blip r:embed="rId49" cstate="print">
                       <a:extLst>
                         <a:ext uri="{28A0092B-C50C-407E-A947-70E740481C1C}">
                           <a14:useLocalDpi xmlns:a14="http://schemas.microsoft.com/office/drawing/2010/main" val="0"/>
@@ -1980,7 +2048,7 @@
                     <pic:cNvPicPr/>
                   </pic:nvPicPr>
                   <pic:blipFill>
-                    <a:blip r:embed="rId47" cstate="print">
+                    <a:blip r:embed="rId50" cstate="print">
                       <a:extLst>
                         <a:ext uri="{28A0092B-C50C-407E-A947-70E740481C1C}">
                           <a14:useLocalDpi xmlns:a14="http://schemas.microsoft.com/office/drawing/2010/main" val="0"/>
@@ -2010,70 +2078,70 @@
         <w:rPr>
           <w:noProof/>
         </w:rPr>
+        <w:drawing>
+          <wp:inline distT="0" distB="0" distL="0" distR="0">
+            <wp:extent cx="5400040" cy="1232535"/>
+            <wp:effectExtent l="0" t="0" r="0" b="0"/>
+            <wp:docPr id="553898020" name="Imagen 53"/>
+            <wp:cNvGraphicFramePr>
+              <a:graphicFrameLocks xmlns:a="http://schemas.openxmlformats.org/drawingml/2006/main" noChangeAspect="1"/>
+            </wp:cNvGraphicFramePr>
+            <a:graphic xmlns:a="http://schemas.openxmlformats.org/drawingml/2006/main">
+              <a:graphicData uri="http://schemas.openxmlformats.org/drawingml/2006/picture">
+                <pic:pic xmlns:pic="http://schemas.openxmlformats.org/drawingml/2006/picture">
+                  <pic:nvPicPr>
+                    <pic:cNvPr id="553898020" name="Imagen 553898020"/>
+                    <pic:cNvPicPr/>
+                  </pic:nvPicPr>
+                  <pic:blipFill>
+                    <a:blip r:embed="rId51" cstate="print">
+                      <a:extLst>
+                        <a:ext uri="{28A0092B-C50C-407E-A947-70E740481C1C}">
+                          <a14:useLocalDpi xmlns:a14="http://schemas.microsoft.com/office/drawing/2010/main" val="0"/>
+                        </a:ext>
+                      </a:extLst>
+                    </a:blip>
+                    <a:stretch>
+                      <a:fillRect/>
+                    </a:stretch>
+                  </pic:blipFill>
+                  <pic:spPr>
+                    <a:xfrm>
+                      <a:off x="0" y="0"/>
+                      <a:ext cx="5400040" cy="1232535"/>
+                    </a:xfrm>
+                    <a:prstGeom prst="rect">
+                      <a:avLst/>
+                    </a:prstGeom>
+                  </pic:spPr>
+                </pic:pic>
+              </a:graphicData>
+            </a:graphic>
+          </wp:inline>
+        </w:drawing>
+      </w:r>
+      <w:r>
+        <w:rPr>
+          <w:noProof/>
+        </w:rPr>
         <w:lastRenderedPageBreak/>
         <w:drawing>
           <wp:inline distT="0" distB="0" distL="0" distR="0">
-            <wp:extent cx="5400040" cy="1078865"/>
-            <wp:effectExtent l="0" t="0" r="0" b="635"/>
-            <wp:docPr id="509133510" name="Imagen 52"/>
-            <wp:cNvGraphicFramePr>
-              <a:graphicFrameLocks xmlns:a="http://schemas.openxmlformats.org/drawingml/2006/main" noChangeAspect="1"/>
-            </wp:cNvGraphicFramePr>
-            <a:graphic xmlns:a="http://schemas.openxmlformats.org/drawingml/2006/main">
-              <a:graphicData uri="http://schemas.openxmlformats.org/drawingml/2006/picture">
-                <pic:pic xmlns:pic="http://schemas.openxmlformats.org/drawingml/2006/picture">
-                  <pic:nvPicPr>
-                    <pic:cNvPr id="509133510" name="Imagen 509133510"/>
-                    <pic:cNvPicPr/>
-                  </pic:nvPicPr>
-                  <pic:blipFill>
-                    <a:blip r:embed="rId48" cstate="print">
-                      <a:extLst>
-                        <a:ext uri="{28A0092B-C50C-407E-A947-70E740481C1C}">
-                          <a14:useLocalDpi xmlns:a14="http://schemas.microsoft.com/office/drawing/2010/main" val="0"/>
-                        </a:ext>
-                      </a:extLst>
-                    </a:blip>
-                    <a:stretch>
-                      <a:fillRect/>
-                    </a:stretch>
-                  </pic:blipFill>
-                  <pic:spPr>
-                    <a:xfrm>
-                      <a:off x="0" y="0"/>
-                      <a:ext cx="5400040" cy="1078865"/>
-                    </a:xfrm>
-                    <a:prstGeom prst="rect">
-                      <a:avLst/>
-                    </a:prstGeom>
-                  </pic:spPr>
-                </pic:pic>
-              </a:graphicData>
-            </a:graphic>
-          </wp:inline>
-        </w:drawing>
-      </w:r>
-      <w:r>
-        <w:rPr>
-          <w:noProof/>
-        </w:rPr>
-        <w:drawing>
-          <wp:inline distT="0" distB="0" distL="0" distR="0">
             <wp:extent cx="5400040" cy="1232535"/>
             <wp:effectExtent l="0" t="0" r="0" b="0"/>
-            <wp:docPr id="553898020" name="Imagen 53"/>
-            <wp:cNvGraphicFramePr>
-              <a:graphicFrameLocks xmlns:a="http://schemas.openxmlformats.org/drawingml/2006/main" noChangeAspect="1"/>
-            </wp:cNvGraphicFramePr>
-            <a:graphic xmlns:a="http://schemas.openxmlformats.org/drawingml/2006/main">
-              <a:graphicData uri="http://schemas.openxmlformats.org/drawingml/2006/picture">
-                <pic:pic xmlns:pic="http://schemas.openxmlformats.org/drawingml/2006/picture">
-                  <pic:nvPicPr>
-                    <pic:cNvPr id="553898020" name="Imagen 553898020"/>
-                    <pic:cNvPicPr/>
-                  </pic:nvPicPr>
-                  <pic:blipFill>
-                    <a:blip r:embed="rId49" cstate="print">
+            <wp:docPr id="1921895745" name="Imagen 54"/>
+            <wp:cNvGraphicFramePr>
+              <a:graphicFrameLocks xmlns:a="http://schemas.openxmlformats.org/drawingml/2006/main" noChangeAspect="1"/>
+            </wp:cNvGraphicFramePr>
+            <a:graphic xmlns:a="http://schemas.openxmlformats.org/drawingml/2006/main">
+              <a:graphicData uri="http://schemas.openxmlformats.org/drawingml/2006/picture">
+                <pic:pic xmlns:pic="http://schemas.openxmlformats.org/drawingml/2006/picture">
+                  <pic:nvPicPr>
+                    <pic:cNvPr id="1921895745" name="Imagen 1921895745"/>
+                    <pic:cNvPicPr/>
+                  </pic:nvPicPr>
+                  <pic:blipFill>
+                    <a:blip r:embed="rId52" cstate="print">
                       <a:extLst>
                         <a:ext uri="{28A0092B-C50C-407E-A947-70E740481C1C}">
                           <a14:useLocalDpi xmlns:a14="http://schemas.microsoft.com/office/drawing/2010/main" val="0"/>
@@ -2107,19 +2175,19 @@
           <wp:inline distT="0" distB="0" distL="0" distR="0">
             <wp:extent cx="5400040" cy="1232535"/>
             <wp:effectExtent l="0" t="0" r="0" b="0"/>
-            <wp:docPr id="1921895745" name="Imagen 54"/>
-            <wp:cNvGraphicFramePr>
-              <a:graphicFrameLocks xmlns:a="http://schemas.openxmlformats.org/drawingml/2006/main" noChangeAspect="1"/>
-            </wp:cNvGraphicFramePr>
-            <a:graphic xmlns:a="http://schemas.openxmlformats.org/drawingml/2006/main">
-              <a:graphicData uri="http://schemas.openxmlformats.org/drawingml/2006/picture">
-                <pic:pic xmlns:pic="http://schemas.openxmlformats.org/drawingml/2006/picture">
-                  <pic:nvPicPr>
-                    <pic:cNvPr id="1921895745" name="Imagen 1921895745"/>
-                    <pic:cNvPicPr/>
-                  </pic:nvPicPr>
-                  <pic:blipFill>
-                    <a:blip r:embed="rId50" cstate="print">
+            <wp:docPr id="1696305319" name="Imagen 55"/>
+            <wp:cNvGraphicFramePr>
+              <a:graphicFrameLocks xmlns:a="http://schemas.openxmlformats.org/drawingml/2006/main" noChangeAspect="1"/>
+            </wp:cNvGraphicFramePr>
+            <a:graphic xmlns:a="http://schemas.openxmlformats.org/drawingml/2006/main">
+              <a:graphicData uri="http://schemas.openxmlformats.org/drawingml/2006/picture">
+                <pic:pic xmlns:pic="http://schemas.openxmlformats.org/drawingml/2006/picture">
+                  <pic:nvPicPr>
+                    <pic:cNvPr id="1696305319" name="Imagen 1696305319"/>
+                    <pic:cNvPicPr/>
+                  </pic:nvPicPr>
+                  <pic:blipFill>
+                    <a:blip r:embed="rId53" cstate="print">
                       <a:extLst>
                         <a:ext uri="{28A0092B-C50C-407E-A947-70E740481C1C}">
                           <a14:useLocalDpi xmlns:a14="http://schemas.microsoft.com/office/drawing/2010/main" val="0"/>
@@ -2153,19 +2221,19 @@
           <wp:inline distT="0" distB="0" distL="0" distR="0">
             <wp:extent cx="5400040" cy="1232535"/>
             <wp:effectExtent l="0" t="0" r="0" b="0"/>
-            <wp:docPr id="1696305319" name="Imagen 55"/>
-            <wp:cNvGraphicFramePr>
-              <a:graphicFrameLocks xmlns:a="http://schemas.openxmlformats.org/drawingml/2006/main" noChangeAspect="1"/>
-            </wp:cNvGraphicFramePr>
-            <a:graphic xmlns:a="http://schemas.openxmlformats.org/drawingml/2006/main">
-              <a:graphicData uri="http://schemas.openxmlformats.org/drawingml/2006/picture">
-                <pic:pic xmlns:pic="http://schemas.openxmlformats.org/drawingml/2006/picture">
-                  <pic:nvPicPr>
-                    <pic:cNvPr id="1696305319" name="Imagen 1696305319"/>
-                    <pic:cNvPicPr/>
-                  </pic:nvPicPr>
-                  <pic:blipFill>
-                    <a:blip r:embed="rId51" cstate="print">
+            <wp:docPr id="210818532" name="Imagen 56"/>
+            <wp:cNvGraphicFramePr>
+              <a:graphicFrameLocks xmlns:a="http://schemas.openxmlformats.org/drawingml/2006/main" noChangeAspect="1"/>
+            </wp:cNvGraphicFramePr>
+            <a:graphic xmlns:a="http://schemas.openxmlformats.org/drawingml/2006/main">
+              <a:graphicData uri="http://schemas.openxmlformats.org/drawingml/2006/picture">
+                <pic:pic xmlns:pic="http://schemas.openxmlformats.org/drawingml/2006/picture">
+                  <pic:nvPicPr>
+                    <pic:cNvPr id="210818532" name="Imagen 210818532"/>
+                    <pic:cNvPicPr/>
+                  </pic:nvPicPr>
+                  <pic:blipFill>
+                    <a:blip r:embed="rId54" cstate="print">
                       <a:extLst>
                         <a:ext uri="{28A0092B-C50C-407E-A947-70E740481C1C}">
                           <a14:useLocalDpi xmlns:a14="http://schemas.microsoft.com/office/drawing/2010/main" val="0"/>
@@ -2197,52 +2265,6 @@
         </w:rPr>
         <w:drawing>
           <wp:inline distT="0" distB="0" distL="0" distR="0">
-            <wp:extent cx="5400040" cy="1232535"/>
-            <wp:effectExtent l="0" t="0" r="0" b="0"/>
-            <wp:docPr id="210818532" name="Imagen 56"/>
-            <wp:cNvGraphicFramePr>
-              <a:graphicFrameLocks xmlns:a="http://schemas.openxmlformats.org/drawingml/2006/main" noChangeAspect="1"/>
-            </wp:cNvGraphicFramePr>
-            <a:graphic xmlns:a="http://schemas.openxmlformats.org/drawingml/2006/main">
-              <a:graphicData uri="http://schemas.openxmlformats.org/drawingml/2006/picture">
-                <pic:pic xmlns:pic="http://schemas.openxmlformats.org/drawingml/2006/picture">
-                  <pic:nvPicPr>
-                    <pic:cNvPr id="210818532" name="Imagen 210818532"/>
-                    <pic:cNvPicPr/>
-                  </pic:nvPicPr>
-                  <pic:blipFill>
-                    <a:blip r:embed="rId52" cstate="print">
-                      <a:extLst>
-                        <a:ext uri="{28A0092B-C50C-407E-A947-70E740481C1C}">
-                          <a14:useLocalDpi xmlns:a14="http://schemas.microsoft.com/office/drawing/2010/main" val="0"/>
-                        </a:ext>
-                      </a:extLst>
-                    </a:blip>
-                    <a:stretch>
-                      <a:fillRect/>
-                    </a:stretch>
-                  </pic:blipFill>
-                  <pic:spPr>
-                    <a:xfrm>
-                      <a:off x="0" y="0"/>
-                      <a:ext cx="5400040" cy="1232535"/>
-                    </a:xfrm>
-                    <a:prstGeom prst="rect">
-                      <a:avLst/>
-                    </a:prstGeom>
-                  </pic:spPr>
-                </pic:pic>
-              </a:graphicData>
-            </a:graphic>
-          </wp:inline>
-        </w:drawing>
-      </w:r>
-      <w:r>
-        <w:rPr>
-          <w:noProof/>
-        </w:rPr>
-        <w:drawing>
-          <wp:inline distT="0" distB="0" distL="0" distR="0">
             <wp:extent cx="5400040" cy="1448435"/>
             <wp:effectExtent l="0" t="0" r="0" b="0"/>
             <wp:docPr id="2063404130" name="Imagen 57"/>
@@ -2257,7 +2279,7 @@
                     <pic:cNvPicPr/>
                   </pic:nvPicPr>
                   <pic:blipFill>
-                    <a:blip r:embed="rId53" cstate="print">
+                    <a:blip r:embed="rId55" cstate="print">
                       <a:extLst>
                         <a:ext uri="{28A0092B-C50C-407E-A947-70E740481C1C}">
                           <a14:useLocalDpi xmlns:a14="http://schemas.microsoft.com/office/drawing/2010/main" val="0"/>
@@ -2777,6 +2799,63 @@
 </w:styles>
 </file>
 
+<file path=word/ink/ink1.xml><?xml version="1.0" encoding="utf-8"?>
+<inkml:ink xmlns:inkml="http://www.w3.org/2003/InkML">
+  <inkml:definitions>
+    <inkml:context xml:id="ctx0">
+      <inkml:inkSource xml:id="inkSrc0">
+        <inkml:traceFormat>
+          <inkml:channel name="X" type="integer" min="-2.14748E9" max="2.14748E9" units="cm"/>
+          <inkml:channel name="Y" type="integer" min="-2.14748E9" max="2.14748E9" units="cm"/>
+          <inkml:channel name="F" type="integer" max="32767" units="dev"/>
+        </inkml:traceFormat>
+        <inkml:channelProperties>
+          <inkml:channelProperty channel="X" name="resolution" value="1000" units="1/cm"/>
+          <inkml:channelProperty channel="Y" name="resolution" value="1000" units="1/cm"/>
+          <inkml:channelProperty channel="F" name="resolution" value="0" units="1/dev"/>
+        </inkml:channelProperties>
+      </inkml:inkSource>
+      <inkml:timestamp xml:id="ts0" timeString="2023-06-12T16:19:46.337"/>
+    </inkml:context>
+    <inkml:brush xml:id="br0">
+      <inkml:brushProperty name="width" value="0.05" units="cm"/>
+      <inkml:brushProperty name="height" value="0.05" units="cm"/>
+      <inkml:brushProperty name="color" value="#008C3A"/>
+    </inkml:brush>
+  </inkml:definitions>
+  <inkml:trace contextRef="#ctx0" brushRef="#br0">1 0 24575,'6'6'0,"-1"-1"0,-3-1 0,-2-1 0,0 0 0,0 1 0,1-1 0,0 1 0,0-2 0,0 1 0,0-1 0,0 1 0,0-1 0,1 0 0,1 1 0,1 1 0,2 1 0,1 2 0,2 2 0,1 2 0,2 0 0,0 2 0,3 0 0,6 3 0,7 5 0,2 3 0,-1-2 0,-7-6 0,-7-5 0,-7-4 0,-2-2 0,-4-3 0,-1-1 0</inkml:trace>
+  <inkml:trace contextRef="#ctx0" brushRef="#br0" timeOffset="1484">244 10 24575,'-7'3'0,"-2"5"0,1 5 0,-3 4 0,0 1 0,1-1 0,1-2 0,-1 0 0,2-1 0,-1 3 0,-1 0 0,1-3 0,2-2 0,1-3 0,1-1 0,0-1 0,0 0 0,-1 0 0,1-2 0,1-1 0,1-1 0,1-2 0,1 0 0,0 1 0,1-1 0,0 0 0</inkml:trace>
+</inkml:ink>
+</file>
+
+<file path=word/ink/ink2.xml><?xml version="1.0" encoding="utf-8"?>
+<inkml:ink xmlns:inkml="http://www.w3.org/2003/InkML">
+  <inkml:definitions>
+    <inkml:context xml:id="ctx0">
+      <inkml:inkSource xml:id="inkSrc0">
+        <inkml:traceFormat>
+          <inkml:channel name="X" type="integer" min="-2.14748E9" max="2.14748E9" units="cm"/>
+          <inkml:channel name="Y" type="integer" min="-2.14748E9" max="2.14748E9" units="cm"/>
+          <inkml:channel name="F" type="integer" max="32767" units="dev"/>
+        </inkml:traceFormat>
+        <inkml:channelProperties>
+          <inkml:channelProperty channel="X" name="resolution" value="1000" units="1/cm"/>
+          <inkml:channelProperty channel="Y" name="resolution" value="1000" units="1/cm"/>
+          <inkml:channelProperty channel="F" name="resolution" value="0" units="1/dev"/>
+        </inkml:channelProperties>
+      </inkml:inkSource>
+      <inkml:timestamp xml:id="ts0" timeString="2023-06-12T16:19:43.121"/>
+    </inkml:context>
+    <inkml:brush xml:id="br0">
+      <inkml:brushProperty name="width" value="0.05" units="cm"/>
+      <inkml:brushProperty name="height" value="0.05" units="cm"/>
+      <inkml:brushProperty name="color" value="#008C3A"/>
+    </inkml:brush>
+  </inkml:definitions>
+  <inkml:trace contextRef="#ctx0" brushRef="#br0">2 175 24575,'0'12'0,"0"5"0,-2 12 0,2 10 0,4 3 0,4-4 0,2-11 0,-2-11 0,-3-9 0,-3-4 0,0-4 0,0-3 0,0-3 0,1-3 0,1-1 0,1 0 0,1 1 0,1 1 0,0 1 0,1 0 0,2-1 0,2-3 0,4-3 0,3-2 0,1-2 0,-2 1 0,-1 0 0,-3 2 0,-2 1 0,-1 2 0,-1 1 0,0 1 0,-2 1 0,0 2 0,-1 0 0,0 0 0,1 0 0,0 0 0,0 0 0,-1 0 0,0 2 0,-3 1 0,0 2 0,-1 0 0,1-1 0,1 0 0,0-4 0,1-1 0,-1 1 0,1 0 0,-1 2 0,-1 1 0,1-1 0,-2 2 0,-1 1 0,-2 2 0,0 0 0</inkml:trace>
+</inkml:ink>
+</file>
+
 <file path=word/theme/theme1.xml><?xml version="1.0" encoding="utf-8"?>
 <a:theme xmlns:a="http://schemas.openxmlformats.org/drawingml/2006/main" name="Tema de Office">
   <a:themeElements>

</xml_diff>